<commit_message>
temp fix user cache with empty user info
</commit_message>
<xml_diff>
--- a/Documentaries/逻辑图.docx
+++ b/Documentaries/逻辑图.docx
@@ -49,117 +49,62 @@
     </w:p>
     <w:p>
       <w:r>
-        <w:t xml:space="preserve">       --&gt;[测试全部完成] "显示个人ID 和 匹配对象ID输入空格"</w:t>
-      </w:r>
-    </w:p>
-    <w:p>
-      <w:r>
-        <w:t xml:space="preserve">       --&gt;输入匹配对象ID并开始匹配</w:t>
-      </w:r>
-    </w:p>
-    <w:p>
-      <w:r>
-        <w:t xml:space="preserve">       --&gt;检查用户是否已付费</w:t>
-      </w:r>
-    </w:p>
-    <w:p>
-      <w:r>
-        <w:t xml:space="preserve">         if 双方用户均已付费 then</w:t>
-      </w:r>
-    </w:p>
-    <w:p>
-      <w:r>
-        <w:t xml:space="preserve">           --&gt;[双方均已付费]"显示配对结果并发送结果给导师"</w:t>
-      </w:r>
-    </w:p>
-    <w:p>
-      <w:r>
-        <w:t xml:space="preserve">           --&gt;(*)</w:t>
-      </w:r>
-    </w:p>
-    <w:p>
-      <w:r>
-        <w:t xml:space="preserve">         else</w:t>
-      </w:r>
-    </w:p>
-    <w:p>
-      <w:r>
-        <w:t xml:space="preserve">           if 检查该用户是否付费 then</w:t>
-      </w:r>
-    </w:p>
-    <w:p>
-      <w:r>
-        <w:t xml:space="preserve">             --&gt;[该用户还未付费]询问用户付费</w:t>
-      </w:r>
-    </w:p>
-    <w:p>
-      <w:r>
-        <w:t xml:space="preserve">               if 拒绝付费 then</w:t>
-      </w:r>
-    </w:p>
-    <w:p>
-      <w:r>
-        <w:t xml:space="preserve">                 --&gt; [匹配失败] (*)</w:t>
-      </w:r>
-    </w:p>
-    <w:p>
-      <w:r>
-        <w:t xml:space="preserve">               else</w:t>
-      </w:r>
-    </w:p>
-    <w:p>
-      <w:r>
-        <w:t xml:space="preserve">                 --&gt; [用户同意付费] 进入付费阶段</w:t>
-      </w:r>
-    </w:p>
-    <w:p>
-      <w:r>
-        <w:t xml:space="preserve">                 if 检查是否付费成功 then</w:t>
-      </w:r>
-    </w:p>
-    <w:p>
-      <w:r>
-        <w:t xml:space="preserve">                   --&gt;[付费成功]"显示配对结果并发送结果给导师"</w:t>
-      </w:r>
-    </w:p>
-    <w:p>
-      <w:r>
-        <w:t xml:space="preserve">                 else</w:t>
-      </w:r>
-    </w:p>
-    <w:p>
-      <w:r>
-        <w:t xml:space="preserve">                   --&gt;[付费失败](*)</w:t>
-      </w:r>
-    </w:p>
-    <w:p>
-      <w:r>
-        <w:t xml:space="preserve">                 endif </w:t>
-      </w:r>
-    </w:p>
-    <w:p>
-      <w:r>
-        <w:t xml:space="preserve">               endif </w:t>
-      </w:r>
-    </w:p>
-    <w:p>
-      <w:r>
-        <w:t xml:space="preserve">           else</w:t>
-      </w:r>
-    </w:p>
-    <w:p>
-      <w:r>
-        <w:t xml:space="preserve">             --&gt; [匹配对方尚未付费] 告知用户耐心等待</w:t>
-      </w:r>
-    </w:p>
-    <w:p>
-      <w:r>
-        <w:t xml:space="preserve">             --&gt;(*)</w:t>
-      </w:r>
-    </w:p>
-    <w:p>
-      <w:r>
-        <w:t xml:space="preserve">           endif</w:t>
+        <w:t xml:space="preserve">       --&gt;[测试全部完成] 询问付费</w:t>
+      </w:r>
+    </w:p>
+    <w:p>
+      <w:r>
+        <w:t xml:space="preserve">       --&gt;付费后输入匹配对象ID并开始匹配</w:t>
+      </w:r>
+    </w:p>
+    <w:p>
+      <w:r>
+        <w:t xml:space="preserve">       --&gt; (*)</w:t>
+      </w:r>
+    </w:p>
+    <w:p>
+      <w:r>
+        <w:t xml:space="preserve">       </w:t>
+      </w:r>
+    </w:p>
+    <w:p>
+      <w:r>
+        <w:t xml:space="preserve">    else</w:t>
+      </w:r>
+    </w:p>
+    <w:p>
+      <w:r>
+        <w:t xml:space="preserve">      if “检查是否有历史测试进度” then</w:t>
+      </w:r>
+    </w:p>
+    <w:p>
+      <w:r>
+        <w:t xml:space="preserve">        --&gt;[有历史测试进度] “询问是否回到历史进度”</w:t>
+      </w:r>
+    </w:p>
+    <w:p>
+      <w:r>
+        <w:t xml:space="preserve">        if "询问是否继续历史进度" then</w:t>
+      </w:r>
+    </w:p>
+    <w:p>
+      <w:r>
+        <w:t xml:space="preserve">          --&gt;[选择从历史进度开始] “从历史进度开始”</w:t>
+      </w:r>
+    </w:p>
+    <w:p>
+      <w:r>
+        <w:t xml:space="preserve">          --&gt;[完成所有测试] "测试完成,显示测试结果" </w:t>
+      </w:r>
+    </w:p>
+    <w:p>
+      <w:r>
+        <w:t xml:space="preserve">        else </w:t>
+      </w:r>
+    </w:p>
+    <w:p>
+      <w:r>
+        <w:t xml:space="preserve">          --&gt;[拒绝从历史进度开始] "从头开始测试"</w:t>
       </w:r>
     </w:p>
     <w:p>
@@ -169,123 +114,82 @@
     </w:p>
     <w:p>
       <w:r>
+        <w:t xml:space="preserve">      else</w:t>
+      </w:r>
+    </w:p>
+    <w:p>
+      <w:r>
+        <w:t xml:space="preserve">        --&gt;[没有历史测试进度]“从头开始测试”</w:t>
+      </w:r>
+    </w:p>
+    <w:p>
+      <w:r>
+        <w:t xml:space="preserve">      endif</w:t>
+      </w:r>
+    </w:p>
+    <w:p>
+      <w:r>
+        <w:t xml:space="preserve">    endif</w:t>
+      </w:r>
+    </w:p>
+    <w:p>
+      <w:r>
+        <w:t xml:space="preserve">    if "检查用户是否中途选择退出测试" then</w:t>
+      </w:r>
+    </w:p>
+    <w:p>
+      <w:r>
+        <w:t xml:space="preserve">      --&gt;[用户中途退出测试]询问是否保存测试结果</w:t>
+      </w:r>
+    </w:p>
+    <w:p>
+      <w:r>
+        <w:t xml:space="preserve">      if "询问是否同意保存结果" then</w:t>
+      </w:r>
+    </w:p>
+    <w:p>
+      <w:r>
+        <w:t xml:space="preserve">        --&gt;[同意保存结果]"保存结果并退出小程序"</w:t>
+      </w:r>
+    </w:p>
+    <w:p>
+      <w:r>
+        <w:t xml:space="preserve">        --&gt;(*)</w:t>
+      </w:r>
+    </w:p>
+    <w:p>
+      <w:r>
+        <w:t xml:space="preserve">      else</w:t>
+      </w:r>
+    </w:p>
+    <w:p>
+      <w:r>
+        <w:t xml:space="preserve">        --&gt;[拒绝保存结果]"退出小程序"</w:t>
+      </w:r>
+    </w:p>
+    <w:p>
+      <w:r>
+        <w:t xml:space="preserve">        --&gt;(*)</w:t>
+      </w:r>
+    </w:p>
+    <w:p>
+      <w:r>
+        <w:t xml:space="preserve">      endif</w:t>
+      </w:r>
+    </w:p>
+    <w:p>
+      <w:r>
         <w:t xml:space="preserve">    else</w:t>
       </w:r>
     </w:p>
     <w:p>
       <w:r>
-        <w:t xml:space="preserve">      if “检查是否有历史测试进度” then</w:t>
-      </w:r>
-    </w:p>
-    <w:p>
-      <w:r>
-        <w:t xml:space="preserve">        --&gt;[有历史测试进度] “询问是否回到历史进度”</w:t>
-      </w:r>
-    </w:p>
-    <w:p>
-      <w:r>
-        <w:t xml:space="preserve">        if "询问是否继续历史进度" then</w:t>
-      </w:r>
-    </w:p>
-    <w:p>
-      <w:r>
-        <w:t xml:space="preserve">          --&gt;[选择从历史进度开始] “从历史进度开始”</w:t>
-      </w:r>
-    </w:p>
-    <w:p>
-      <w:r>
-        <w:t xml:space="preserve">        else </w:t>
-      </w:r>
-    </w:p>
-    <w:p>
-      <w:r>
-        <w:t xml:space="preserve">          --&gt;[拒绝从历史进度开始] "从头开始测试"</w:t>
-      </w:r>
-    </w:p>
-    <w:p>
-      <w:r>
-        <w:t xml:space="preserve">        endif</w:t>
-      </w:r>
-    </w:p>
-    <w:p>
-      <w:r>
-        <w:t xml:space="preserve">      else</w:t>
-      </w:r>
-    </w:p>
-    <w:p>
-      <w:r>
-        <w:t xml:space="preserve">        --&gt;[没有历史测试进度]“从头开始测试”</w:t>
-      </w:r>
-    </w:p>
-    <w:p>
-      <w:r>
-        <w:t xml:space="preserve">      endif</w:t>
-      </w:r>
-    </w:p>
-    <w:p>
-      <w:r>
-        <w:lastRenderedPageBreak/>
-        <w:t xml:space="preserve">    endif</w:t>
-      </w:r>
-    </w:p>
-    <w:p>
-      <w:r>
-        <w:t xml:space="preserve">    if "检查用户是否中途选择退出测试" then</w:t>
-      </w:r>
-    </w:p>
-    <w:p>
-      <w:r>
-        <w:t xml:space="preserve">      --&gt;[用户中途退出测试]询问是否保存测试结果</w:t>
-      </w:r>
-    </w:p>
-    <w:p>
-      <w:r>
-        <w:t xml:space="preserve">      if "询问是否同意保存结果" then</w:t>
-      </w:r>
-    </w:p>
-    <w:p>
-      <w:r>
-        <w:t xml:space="preserve">        --&gt;[同意保存结果]"保存结果并退出小程序"</w:t>
-      </w:r>
-    </w:p>
-    <w:p>
-      <w:r>
-        <w:t xml:space="preserve">        --&gt;(*)</w:t>
-      </w:r>
-    </w:p>
-    <w:p>
-      <w:r>
-        <w:t xml:space="preserve">      else</w:t>
-      </w:r>
-    </w:p>
-    <w:p>
-      <w:r>
-        <w:t xml:space="preserve">        --&gt;[拒绝保存结果]"退出小程序"</w:t>
-      </w:r>
-    </w:p>
-    <w:p>
-      <w:r>
-        <w:t xml:space="preserve">        --&gt;(*)</w:t>
-      </w:r>
-    </w:p>
-    <w:p>
-      <w:r>
-        <w:t xml:space="preserve">      endif</w:t>
-      </w:r>
-    </w:p>
-    <w:p>
-      <w:r>
-        <w:t xml:space="preserve">    else</w:t>
-      </w:r>
-    </w:p>
-    <w:p>
-      <w:r>
         <w:t xml:space="preserve">      --&gt;[用户完成了测试]"测试完成,显示测试结果"</w:t>
       </w:r>
     </w:p>
     <w:p>
       <w:r>
-        <w:t xml:space="preserve">      --&gt;"显示个人ID 和 匹配对象ID输入空格"</w:t>
+        <w:t xml:space="preserve">      --&gt;"询问付费"</w:t>
       </w:r>
     </w:p>
     <w:p>

</xml_diff>

<commit_message>
new logic flow; report structure update
</commit_message>
<xml_diff>
--- a/Documentaries/逻辑图.docx
+++ b/Documentaries/逻辑图.docx
@@ -49,7 +49,7 @@
     </w:p>
     <w:p>
       <w:r>
-        <w:t xml:space="preserve">       --&gt;[测试全部完成] 询问付费</w:t>
+        <w:t xml:space="preserve">       --&gt;[测试全部完成] 询问匹配</w:t>
       </w:r>
     </w:p>
     <w:p>
@@ -61,10 +61,8 @@
       <w:r>
         <w:t xml:space="preserve">       --&gt; (*)</w:t>
       </w:r>
-    </w:p>
-    <w:p>
-      <w:r>
-        <w:t xml:space="preserve">       </w:t>
+      <w:r>
+        <w:tab/>
       </w:r>
     </w:p>
     <w:p>
@@ -94,7 +92,27 @@
     </w:p>
     <w:p>
       <w:r>
-        <w:t xml:space="preserve">          --&gt;[完成所有测试] "测试完成,显示测试结果" </w:t>
+        <w:t xml:space="preserve">          if "检测用户是否中途退出测试" then</w:t>
+      </w:r>
+    </w:p>
+    <w:p>
+      <w:r>
+        <w:t xml:space="preserve">            --&gt;[“用户退出，自动保存测试结果”](*)</w:t>
+      </w:r>
+    </w:p>
+    <w:p>
+      <w:r>
+        <w:t xml:space="preserve">          else</w:t>
+      </w:r>
+    </w:p>
+    <w:p>
+      <w:r>
+        <w:t xml:space="preserve">            --&gt;[测试全部完成]询问匹配</w:t>
+      </w:r>
+    </w:p>
+    <w:p>
+      <w:r>
+        <w:t xml:space="preserve">          endif</w:t>
       </w:r>
     </w:p>
     <w:p>
@@ -109,6 +127,31 @@
     </w:p>
     <w:p>
       <w:r>
+        <w:t xml:space="preserve">          if "用户中途退出测试" then </w:t>
+      </w:r>
+    </w:p>
+    <w:p>
+      <w:r>
+        <w:t xml:space="preserve">            --&gt;[“自动保存测试结果”](*)</w:t>
+      </w:r>
+    </w:p>
+    <w:p>
+      <w:r>
+        <w:t xml:space="preserve">          else</w:t>
+      </w:r>
+    </w:p>
+    <w:p>
+      <w:r>
+        <w:t xml:space="preserve">            --&gt;[测试全部完成]询问匹配</w:t>
+      </w:r>
+    </w:p>
+    <w:p>
+      <w:r>
+        <w:t xml:space="preserve">          endif</w:t>
+      </w:r>
+    </w:p>
+    <w:p>
+      <w:r>
         <w:t xml:space="preserve">        endif</w:t>
       </w:r>
     </w:p>
@@ -134,67 +177,12 @@
     </w:p>
     <w:p>
       <w:r>
-        <w:t xml:space="preserve">    if "检查用户是否中途选择退出测试" then</w:t>
-      </w:r>
-    </w:p>
-    <w:p>
-      <w:r>
-        <w:t xml:space="preserve">      --&gt;[用户中途退出测试]询问是否保存测试结果</w:t>
-      </w:r>
-    </w:p>
-    <w:p>
-      <w:r>
-        <w:t xml:space="preserve">      if "询问是否同意保存结果" then</w:t>
-      </w:r>
-    </w:p>
-    <w:p>
-      <w:r>
-        <w:t xml:space="preserve">        --&gt;[同意保存结果]"保存结果并退出小程序"</w:t>
-      </w:r>
-    </w:p>
-    <w:p>
-      <w:r>
-        <w:t xml:space="preserve">        --&gt;(*)</w:t>
-      </w:r>
-    </w:p>
-    <w:p>
-      <w:r>
-        <w:t xml:space="preserve">      else</w:t>
-      </w:r>
-    </w:p>
-    <w:p>
-      <w:r>
-        <w:t xml:space="preserve">        --&gt;[拒绝保存结果]"退出小程序"</w:t>
-      </w:r>
-    </w:p>
-    <w:p>
-      <w:r>
-        <w:t xml:space="preserve">        --&gt;(*)</w:t>
-      </w:r>
-    </w:p>
-    <w:p>
-      <w:r>
-        <w:t xml:space="preserve">      endif</w:t>
-      </w:r>
-    </w:p>
-    <w:p>
-      <w:r>
-        <w:t xml:space="preserve">    else</w:t>
-      </w:r>
-    </w:p>
-    <w:p>
-      <w:r>
-        <w:t xml:space="preserve">      --&gt;[用户完成了测试]"测试完成,显示测试结果"</w:t>
-      </w:r>
-    </w:p>
-    <w:p>
-      <w:r>
-        <w:t xml:space="preserve">      --&gt;"询问付费"</w:t>
-      </w:r>
-    </w:p>
-    <w:p>
-      <w:r>
-        <w:t xml:space="preserve">    endif</w:t>
+        <w:t xml:space="preserve">    --&gt;[“自动保存测试结果”](*)</w:t>
+      </w:r>
+    </w:p>
+    <w:p>
+      <w:r>
+        <w:t xml:space="preserve">    </w:t>
       </w:r>
     </w:p>
     <w:p>

</xml_diff>

<commit_message>
test_progress_manager is available globally. test page initialized
</commit_message>
<xml_diff>
--- a/Documentaries/逻辑图.docx
+++ b/Documentaries/逻辑图.docx
@@ -54,7 +54,17 @@
     </w:p>
     <w:p>
       <w:r>
-        <w:t xml:space="preserve">       --&gt;付费后输入匹配对象ID并开始匹配</w:t>
+        <w:t xml:space="preserve">       --&gt;付费</w:t>
+      </w:r>
+    </w:p>
+    <w:p>
+      <w:r>
+        <w:t xml:space="preserve">       --&gt;显示个人测试结果和匹配码</w:t>
+      </w:r>
+    </w:p>
+    <w:p>
+      <w:r>
+        <w:t xml:space="preserve">       --&gt;输入匹配对象ID并开始匹配</w:t>
       </w:r>
     </w:p>
     <w:p>
@@ -213,6 +223,7 @@
     <w:p/>
     <w:p>
       <w:r>
+        <w:lastRenderedPageBreak/>
         <w:t>@enduml</w:t>
       </w:r>
     </w:p>

</xml_diff>